<commit_message>
Update Taller 3 - Betina Cortés, Lida Rivera, Nelson Lopez, Yilmer Palacios FINAL.docx
</commit_message>
<xml_diff>
--- a/document/Taller 3 - Betina Cortés, Lida Rivera, Nelson Lopez, Yilmer Palacios FINAL.docx
+++ b/document/Taller 3 - Betina Cortés, Lida Rivera, Nelson Lopez, Yilmer Palacios FINAL.docx
@@ -201,13 +201,7 @@
         <w:rPr>
           <w:rFonts w:ascii="Garamond" w:hAnsi="Garamond"/>
         </w:rPr>
-        <w:t xml:space="preserve">Se pretende generar evidencia para tomar las mejores decisiones de compra de inmuebles y evitar pérdidas como las ocasionadas por el </w:t>
-      </w:r>
-      <w:r>
-        <w:rPr>
-          <w:rFonts w:ascii="Garamond" w:hAnsi="Garamond"/>
-        </w:rPr>
-        <w:t xml:space="preserve">fiasco de </w:t>
+        <w:t xml:space="preserve">Se pretende generar evidencia para tomar las mejores decisiones de compra de inmuebles y evitar pérdidas como las ocasionadas por el fiasco de </w:t>
       </w:r>
       <w:proofErr w:type="spellStart"/>
       <w:r>
@@ -362,25 +356,7 @@
         <w:rPr>
           <w:rFonts w:ascii="Garamond" w:hAnsi="Garamond"/>
         </w:rPr>
-        <w:t>valor</w:t>
-      </w:r>
-      <w:r>
-        <w:rPr>
-          <w:rFonts w:ascii="Garamond" w:hAnsi="Garamond"/>
-        </w:rPr>
-        <w:t xml:space="preserve"> </w:t>
-      </w:r>
-      <w:r>
-        <w:rPr>
-          <w:rFonts w:ascii="Garamond" w:hAnsi="Garamond"/>
-        </w:rPr>
-        <w:t>de</w:t>
-      </w:r>
-      <w:r>
-        <w:rPr>
-          <w:rFonts w:ascii="Garamond" w:hAnsi="Garamond"/>
-        </w:rPr>
-        <w:t xml:space="preserve"> </w:t>
+        <w:t xml:space="preserve">valor de </w:t>
       </w:r>
       <w:r>
         <w:rPr>
@@ -392,25 +368,7 @@
         <w:rPr>
           <w:rFonts w:ascii="Garamond" w:hAnsi="Garamond"/>
         </w:rPr>
-        <w:t xml:space="preserve"> </w:t>
-      </w:r>
-      <w:r>
-        <w:rPr>
-          <w:rFonts w:ascii="Garamond" w:hAnsi="Garamond"/>
-        </w:rPr>
-        <w:t>y</w:t>
-      </w:r>
-      <w:r>
-        <w:rPr>
-          <w:rFonts w:ascii="Garamond" w:hAnsi="Garamond"/>
-        </w:rPr>
-        <w:t xml:space="preserve"> </w:t>
-      </w:r>
-      <w:r>
-        <w:rPr>
-          <w:rFonts w:ascii="Garamond" w:hAnsi="Garamond"/>
-        </w:rPr>
-        <w:t>as</w:t>
+        <w:t xml:space="preserve"> y as</w:t>
       </w:r>
       <w:r>
         <w:rPr>
@@ -467,7 +425,6 @@
         <w:jc w:val="both"/>
         <w:rPr>
           <w:rFonts w:ascii="Garamond" w:hAnsi="Garamond"/>
-          <w:highlight w:val="yellow"/>
         </w:rPr>
       </w:pPr>
       <w:r>
@@ -558,19 +515,7 @@
         <w:rPr>
           <w:rFonts w:ascii="Garamond" w:hAnsi="Garamond"/>
         </w:rPr>
-        <w:t xml:space="preserve"> para </w:t>
-      </w:r>
-      <w:r>
-        <w:rPr>
-          <w:rFonts w:ascii="Garamond" w:hAnsi="Garamond"/>
-        </w:rPr>
-        <w:t>cada individuo</w:t>
-      </w:r>
-      <w:r>
-        <w:rPr>
-          <w:rFonts w:ascii="Garamond" w:hAnsi="Garamond"/>
-        </w:rPr>
-        <w:t xml:space="preserve">. </w:t>
+        <w:t xml:space="preserve"> para cada individuo. </w:t>
       </w:r>
       <w:r>
         <w:rPr>
@@ -600,43 +545,31 @@
         <w:rPr>
           <w:rFonts w:ascii="Garamond" w:hAnsi="Garamond"/>
         </w:rPr>
-        <w:t xml:space="preserve"> determinantes y utilizadas en Colombia</w:t>
-      </w:r>
-      <w:r>
-        <w:rPr>
-          <w:rFonts w:ascii="Garamond" w:hAnsi="Garamond"/>
-        </w:rPr>
-        <w:t xml:space="preserve">, tales </w:t>
-      </w:r>
-      <w:r>
-        <w:rPr>
-          <w:rFonts w:ascii="Garamond" w:hAnsi="Garamond"/>
-        </w:rPr>
-        <w:t xml:space="preserve">como: el </w:t>
-      </w:r>
-      <w:r>
-        <w:rPr>
-          <w:rFonts w:ascii="Garamond" w:hAnsi="Garamond"/>
-        </w:rPr>
-        <w:t>área</w:t>
-      </w:r>
-      <w:r>
-        <w:rPr>
-          <w:rFonts w:ascii="Garamond" w:hAnsi="Garamond"/>
-        </w:rPr>
-        <w:t xml:space="preserve"> de la vivienda medida en metros cuadrados</w:t>
-      </w:r>
-      <w:r>
-        <w:rPr>
-          <w:rFonts w:ascii="Garamond" w:hAnsi="Garamond"/>
-        </w:rPr>
-        <w:t>;</w:t>
-      </w:r>
-      <w:r>
-        <w:rPr>
-          <w:rFonts w:ascii="Garamond" w:hAnsi="Garamond"/>
-        </w:rPr>
-        <w:t xml:space="preserve"> el estrato</w:t>
+        <w:t xml:space="preserve"> determinantes y utilizadas en Colombia: </w:t>
+      </w:r>
+      <w:r>
+        <w:rPr>
+          <w:rFonts w:ascii="Garamond" w:hAnsi="Garamond"/>
+        </w:rPr>
+        <w:t xml:space="preserve">por un lado, algunas variables externas como </w:t>
+      </w:r>
+      <w:r>
+        <w:rPr>
+          <w:rFonts w:ascii="Garamond" w:hAnsi="Garamond"/>
+        </w:rPr>
+        <w:t>tasa de homicidio, tasa de hurto a residencias, número de colegios, hospitales y parques en la UPZ de la vivienda</w:t>
+      </w:r>
+      <w:r>
+        <w:rPr>
+          <w:rFonts w:ascii="Garamond" w:hAnsi="Garamond"/>
+        </w:rPr>
+        <w:t xml:space="preserve">, </w:t>
+      </w:r>
+      <w:r>
+        <w:rPr>
+          <w:rFonts w:ascii="Garamond" w:hAnsi="Garamond"/>
+        </w:rPr>
+        <w:t>el estrato</w:t>
       </w:r>
       <w:r>
         <w:rPr>
@@ -667,60 +600,36 @@
       <w:r>
         <w:rPr>
           <w:rFonts w:ascii="Garamond" w:hAnsi="Garamond"/>
-          <w:highlight w:val="green"/>
-        </w:rPr>
-        <w:t>Después</w:t>
-      </w:r>
-      <w:r>
-        <w:rPr>
-          <w:rFonts w:ascii="Garamond" w:hAnsi="Garamond"/>
-          <w:highlight w:val="green"/>
-        </w:rPr>
-        <w:t xml:space="preserve"> de probar varios modelos se </w:t>
-      </w:r>
-      <w:r>
-        <w:rPr>
-          <w:rFonts w:ascii="Garamond" w:hAnsi="Garamond"/>
-          <w:highlight w:val="green"/>
-        </w:rPr>
-        <w:t>seleccionó</w:t>
-      </w:r>
-      <w:r>
-        <w:rPr>
-          <w:rFonts w:ascii="Garamond" w:hAnsi="Garamond"/>
-          <w:highlight w:val="green"/>
-        </w:rPr>
-        <w:t xml:space="preserve"> el modelo </w:t>
-      </w:r>
-      <w:proofErr w:type="spellStart"/>
-      <w:r>
-        <w:rPr>
-          <w:rFonts w:ascii="Garamond" w:hAnsi="Garamond"/>
-          <w:highlight w:val="green"/>
-        </w:rPr>
-        <w:t>XGBoost</w:t>
-      </w:r>
-      <w:proofErr w:type="spellEnd"/>
-      <w:r>
-        <w:rPr>
-          <w:rFonts w:ascii="Garamond" w:hAnsi="Garamond"/>
-          <w:highlight w:val="green"/>
-        </w:rPr>
-        <w:t xml:space="preserve"> reduciendo alrededor de un 30% el RMSE frente a otros modelos como OLS, Lasso, Ridge y </w:t>
-      </w:r>
-      <w:proofErr w:type="spellStart"/>
-      <w:r>
-        <w:rPr>
-          <w:rFonts w:ascii="Garamond" w:hAnsi="Garamond"/>
-          <w:highlight w:val="green"/>
-        </w:rPr>
-        <w:t>Elasticnet</w:t>
-      </w:r>
-      <w:proofErr w:type="spellEnd"/>
-      <w:r>
-        <w:rPr>
-          <w:rFonts w:ascii="Garamond" w:hAnsi="Garamond"/>
-          <w:highlight w:val="green"/>
+        </w:rPr>
+        <w:t xml:space="preserve">Por otro lado, unas variables internas, tales como </w:t>
+      </w:r>
+      <w:r>
+        <w:rPr>
+          <w:rFonts w:ascii="Garamond" w:hAnsi="Garamond"/>
+        </w:rPr>
+        <w:t xml:space="preserve">el área </w:t>
+      </w:r>
+      <w:r>
+        <w:rPr>
+          <w:rFonts w:ascii="Garamond" w:hAnsi="Garamond"/>
+        </w:rPr>
+        <w:t>de la vivienda medida en metros cuadrados</w:t>
+      </w:r>
+      <w:r>
+        <w:rPr>
+          <w:rFonts w:ascii="Garamond" w:hAnsi="Garamond"/>
+        </w:rPr>
+        <w:t xml:space="preserve">, si tiene </w:t>
+      </w:r>
+      <w:r>
+        <w:rPr>
+          <w:rFonts w:ascii="Garamond" w:hAnsi="Garamond"/>
+        </w:rPr>
+        <w:t>parqueadero, terraza, depósito y patio</w:t>
+      </w:r>
+      <w:r>
+        <w:rPr>
+          <w:rFonts w:ascii="Garamond" w:hAnsi="Garamond"/>
         </w:rPr>
         <w:t xml:space="preserve">. </w:t>
       </w:r>
@@ -959,6 +868,28 @@
           <w:rFonts w:ascii="Garamond" w:hAnsi="Garamond"/>
         </w:rPr>
         <w:t xml:space="preserve">Colombia. </w:t>
+      </w:r>
+    </w:p>
+    <w:p>
+      <w:pPr>
+        <w:spacing w:after="240"/>
+        <w:jc w:val="both"/>
+        <w:rPr>
+          <w:rFonts w:ascii="Garamond" w:hAnsi="Garamond"/>
+        </w:rPr>
+      </w:pPr>
+      <w:r>
+        <w:rPr>
+          <w:rFonts w:ascii="Garamond" w:hAnsi="Garamond"/>
+          <w:highlight w:val="green"/>
+        </w:rPr>
+        <w:t>Resumen resultados y conclusiones</w:t>
+      </w:r>
+      <w:r>
+        <w:rPr>
+          <w:rFonts w:ascii="Garamond" w:hAnsi="Garamond"/>
+        </w:rPr>
+        <w:t xml:space="preserve"> </w:t>
       </w:r>
     </w:p>
     <w:p>
@@ -1041,9 +972,10 @@
     </w:p>
     <w:p>
       <w:pPr>
-        <w:jc w:val="both"/>
-        <w:rPr>
-          <w:rFonts w:ascii="Garamond" w:hAnsi="Garamond"/>
+        <w:rPr>
+          <w:rFonts w:ascii="Garamond" w:hAnsi="Garamond"/>
+          <w:b/>
+          <w:bCs/>
         </w:rPr>
       </w:pPr>
     </w:p>
@@ -1055,6 +987,15 @@
           <w:bCs/>
         </w:rPr>
       </w:pPr>
+      <w:r>
+        <w:rPr>
+          <w:rFonts w:ascii="Garamond" w:hAnsi="Garamond"/>
+          <w:b/>
+          <w:bCs/>
+        </w:rPr>
+        <w:lastRenderedPageBreak/>
+        <w:t>Contexto</w:t>
+      </w:r>
     </w:p>
     <w:p>
       <w:pPr>
@@ -1067,42 +1008,134 @@
     </w:p>
     <w:p>
       <w:pPr>
-        <w:rPr>
-          <w:rFonts w:ascii="Garamond" w:hAnsi="Garamond"/>
-          <w:b/>
-          <w:bCs/>
-        </w:rPr>
-      </w:pPr>
+        <w:jc w:val="both"/>
+        <w:rPr>
+          <w:rFonts w:ascii="Garamond" w:hAnsi="Garamond"/>
+        </w:rPr>
+      </w:pPr>
+      <w:r>
+        <w:rPr>
+          <w:rFonts w:ascii="Garamond" w:hAnsi="Garamond"/>
+        </w:rPr>
+        <w:t>En Colombia, en el primer semestre de 2022 se vendieron en promedio 127.218 viviendas nuevas</w:t>
+      </w:r>
+      <w:r>
+        <w:rPr>
+          <w:rFonts w:ascii="Garamond" w:hAnsi="Garamond"/>
+        </w:rPr>
+        <w:t xml:space="preserve">, representando un crecimiento de 2,5% en comparación con el mismo periodo del año inmediatamente anterior (Camacol, 2022). </w:t>
+      </w:r>
+      <w:r>
+        <w:rPr>
+          <w:rFonts w:ascii="Garamond" w:hAnsi="Garamond"/>
+        </w:rPr>
+        <w:t xml:space="preserve">Adicionalmente, </w:t>
+      </w:r>
+      <w:r>
+        <w:rPr>
+          <w:rFonts w:ascii="Garamond" w:hAnsi="Garamond"/>
+        </w:rPr>
+        <w:t>7 de cada 10 viviendas vendidas fueron de interés social</w:t>
+      </w:r>
+      <w:r>
+        <w:rPr>
+          <w:rFonts w:ascii="Garamond" w:hAnsi="Garamond"/>
+        </w:rPr>
+        <w:t xml:space="preserve"> y las regiones que generaron más ventas fueron: </w:t>
+      </w:r>
+      <w:r>
+        <w:rPr>
+          <w:rFonts w:ascii="Garamond" w:hAnsi="Garamond"/>
+        </w:rPr>
+        <w:t xml:space="preserve">Bogotá con 27 mil unidades, Valle con 18 mil, y Atlántico con 15 mil. </w:t>
+      </w:r>
+      <w:r>
+        <w:rPr>
+          <w:rFonts w:ascii="Garamond" w:hAnsi="Garamond"/>
+        </w:rPr>
+        <w:t xml:space="preserve">Lo anterior representa </w:t>
+      </w:r>
+      <w:r>
+        <w:rPr>
+          <w:rFonts w:ascii="Garamond" w:hAnsi="Garamond"/>
+        </w:rPr>
+        <w:t>27,1 billones de inversión en vivienda en lo corrido del año</w:t>
+      </w:r>
+      <w:r>
+        <w:rPr>
+          <w:rFonts w:ascii="Garamond" w:hAnsi="Garamond"/>
+        </w:rPr>
+        <w:t xml:space="preserve"> (Camacol, 2022). </w:t>
+      </w:r>
     </w:p>
     <w:p>
       <w:pPr>
-        <w:rPr>
-          <w:rFonts w:ascii="Garamond" w:hAnsi="Garamond"/>
-          <w:b/>
-          <w:bCs/>
-        </w:rPr>
-      </w:pPr>
-      <w:r>
-        <w:rPr>
-          <w:rFonts w:ascii="Garamond" w:hAnsi="Garamond"/>
-          <w:b/>
-          <w:bCs/>
-        </w:rPr>
-        <w:lastRenderedPageBreak/>
-        <w:t>Contexto</w:t>
-      </w:r>
+        <w:jc w:val="both"/>
+        <w:rPr>
+          <w:rFonts w:ascii="Garamond" w:hAnsi="Garamond"/>
+        </w:rPr>
+      </w:pPr>
     </w:p>
     <w:p>
       <w:pPr>
-        <w:rPr>
-          <w:rFonts w:ascii="Garamond" w:hAnsi="Garamond"/>
-          <w:b/>
-          <w:bCs/>
-        </w:rPr>
-      </w:pPr>
+        <w:spacing w:after="240"/>
+        <w:jc w:val="both"/>
+        <w:rPr>
+          <w:rFonts w:ascii="Garamond" w:hAnsi="Garamond"/>
+        </w:rPr>
+      </w:pPr>
+      <w:r>
+        <w:rPr>
+          <w:rFonts w:ascii="Garamond" w:hAnsi="Garamond"/>
+        </w:rPr>
+        <w:t xml:space="preserve">Por otro lado, informes de la </w:t>
+      </w:r>
+      <w:r>
+        <w:rPr>
+          <w:rFonts w:ascii="Garamond" w:hAnsi="Garamond"/>
+        </w:rPr>
+        <w:t xml:space="preserve">Cámara Colombiana de Construcción demuestran que el sector inmobiliario </w:t>
+      </w:r>
+      <w:r>
+        <w:rPr>
+          <w:rFonts w:ascii="Garamond" w:hAnsi="Garamond"/>
+        </w:rPr>
+        <w:t xml:space="preserve">terminó el 2022 con un balance positivo, donde las ventas fueron </w:t>
+      </w:r>
+      <w:r>
+        <w:rPr>
+          <w:rFonts w:ascii="Garamond" w:hAnsi="Garamond"/>
+        </w:rPr>
+        <w:t>66.368 viviendas No VIS y 168.224 unidades de VIS</w:t>
+      </w:r>
+      <w:r>
+        <w:rPr>
+          <w:rFonts w:ascii="Garamond" w:hAnsi="Garamond"/>
+        </w:rPr>
+        <w:t xml:space="preserve"> (Semana, 2022)</w:t>
+      </w:r>
+      <w:r>
+        <w:rPr>
+          <w:rFonts w:ascii="Garamond" w:hAnsi="Garamond"/>
+        </w:rPr>
+        <w:t xml:space="preserve">. </w:t>
+      </w:r>
+      <w:r>
+        <w:rPr>
+          <w:rFonts w:ascii="Garamond" w:hAnsi="Garamond"/>
+        </w:rPr>
+        <w:t xml:space="preserve">El promedio de las ventas ascendió en un 28% con relación a los últimos años y se estima la construcción de alrededor de </w:t>
+      </w:r>
+      <w:r>
+        <w:rPr>
+          <w:rFonts w:ascii="Garamond" w:hAnsi="Garamond"/>
+        </w:rPr>
+        <w:t>360.000 viviendas en construcción para el futuro. </w:t>
+      </w:r>
     </w:p>
     <w:p>
       <w:pPr>
+        <w:spacing w:after="240"/>
         <w:jc w:val="both"/>
         <w:rPr>
           <w:rFonts w:ascii="Garamond" w:hAnsi="Garamond"/>
@@ -1112,49 +1145,31 @@
         <w:rPr>
           <w:rFonts w:ascii="Garamond" w:hAnsi="Garamond"/>
         </w:rPr>
-        <w:t>En Colombia, en el primer semestre de 2022 se vendieron en promedio 127.218 viviendas nuevas</w:t>
-      </w:r>
-      <w:r>
-        <w:rPr>
-          <w:rFonts w:ascii="Garamond" w:hAnsi="Garamond"/>
-        </w:rPr>
-        <w:t xml:space="preserve">, representando un crecimiento de 2,5% en comparación con el mismo periodo del año inmediatamente anterior (Camacol, 2022). </w:t>
-      </w:r>
-      <w:r>
-        <w:rPr>
-          <w:rFonts w:ascii="Garamond" w:hAnsi="Garamond"/>
-        </w:rPr>
-        <w:t xml:space="preserve">Adicionalmente, </w:t>
-      </w:r>
-      <w:r>
-        <w:rPr>
-          <w:rFonts w:ascii="Garamond" w:hAnsi="Garamond"/>
-        </w:rPr>
-        <w:t>7 de cada 10 viviendas vendidas fueron de interés social</w:t>
-      </w:r>
-      <w:r>
-        <w:rPr>
-          <w:rFonts w:ascii="Garamond" w:hAnsi="Garamond"/>
-        </w:rPr>
-        <w:t xml:space="preserve"> y las regiones que generaron más ventas fueron: </w:t>
-      </w:r>
-      <w:r>
-        <w:rPr>
-          <w:rFonts w:ascii="Garamond" w:hAnsi="Garamond"/>
-        </w:rPr>
-        <w:t xml:space="preserve">Bogotá con 27 mil unidades, Valle con 18 mil, y Atlántico con 15 mil. </w:t>
-      </w:r>
-      <w:r>
-        <w:rPr>
-          <w:rFonts w:ascii="Garamond" w:hAnsi="Garamond"/>
-        </w:rPr>
-        <w:t xml:space="preserve">Lo anterior representa </w:t>
-      </w:r>
-      <w:r>
-        <w:rPr>
-          <w:rFonts w:ascii="Garamond" w:hAnsi="Garamond"/>
-        </w:rPr>
-        <w:t>27,1 billones de inversión en vivienda en lo corrido del año</w:t>
+        <w:t>Ahora bien, p</w:t>
+      </w:r>
+      <w:r>
+        <w:rPr>
+          <w:rFonts w:ascii="Garamond" w:hAnsi="Garamond"/>
+        </w:rPr>
+        <w:t xml:space="preserve">ara entender el mercado inmobiliario </w:t>
+      </w:r>
+      <w:r>
+        <w:rPr>
+          <w:rFonts w:ascii="Garamond" w:hAnsi="Garamond"/>
+        </w:rPr>
+        <w:t>en Bogotá es importante conocer algunos aspectos</w:t>
+      </w:r>
+      <w:r>
+        <w:rPr>
+          <w:rFonts w:ascii="Garamond" w:hAnsi="Garamond"/>
+        </w:rPr>
+        <w:t xml:space="preserve"> que pueden definir las preferencias de los consumidores a la hora de </w:t>
+      </w:r>
+      <w:r>
+        <w:rPr>
+          <w:rFonts w:ascii="Garamond" w:hAnsi="Garamond"/>
+        </w:rPr>
+        <w:t xml:space="preserve">adquirir inmuebles. </w:t>
       </w:r>
       <w:r>
         <w:rPr>
@@ -1166,22 +1181,135 @@
         <w:rPr>
           <w:rFonts w:ascii="Garamond" w:hAnsi="Garamond"/>
         </w:rPr>
-        <w:t>(Camacol, 2022)</w:t>
-      </w:r>
-      <w:r>
-        <w:rPr>
-          <w:rFonts w:ascii="Garamond" w:hAnsi="Garamond"/>
-        </w:rPr>
-        <w:t xml:space="preserve">. </w:t>
+        <w:t xml:space="preserve">Para el caso objeto de análisis, cabe mencionar que </w:t>
+      </w:r>
+      <w:r>
+        <w:rPr>
+          <w:rFonts w:ascii="Garamond" w:hAnsi="Garamond"/>
+        </w:rPr>
+        <w:t>Chapinero es una localidad que conforma el centro extendido de la capital</w:t>
+      </w:r>
+      <w:r>
+        <w:rPr>
+          <w:rFonts w:ascii="Garamond" w:hAnsi="Garamond"/>
+        </w:rPr>
+        <w:t xml:space="preserve"> y es el </w:t>
+      </w:r>
+      <w:r>
+        <w:rPr>
+          <w:rFonts w:ascii="Garamond" w:hAnsi="Garamond"/>
+        </w:rPr>
+        <w:t>centro financiero, cultural y gastronómico de Bogotá</w:t>
+      </w:r>
+      <w:r>
+        <w:rPr>
+          <w:rFonts w:ascii="Garamond" w:hAnsi="Garamond"/>
+        </w:rPr>
+        <w:t>. Se caracteriza por el contraste entre edificios modernos y la arquitectura europea de mediados del siglo XX</w:t>
+      </w:r>
+      <w:r>
+        <w:rPr>
+          <w:rFonts w:ascii="Garamond" w:hAnsi="Garamond"/>
+        </w:rPr>
+        <w:t xml:space="preserve"> (</w:t>
+      </w:r>
+      <w:proofErr w:type="spellStart"/>
+      <w:r>
+        <w:rPr>
+          <w:rFonts w:ascii="Garamond" w:hAnsi="Garamond"/>
+        </w:rPr>
+        <w:t>Properati</w:t>
+      </w:r>
+      <w:proofErr w:type="spellEnd"/>
+      <w:r>
+        <w:rPr>
+          <w:rFonts w:ascii="Garamond" w:hAnsi="Garamond"/>
+        </w:rPr>
+        <w:t>, 2021)</w:t>
+      </w:r>
+      <w:r>
+        <w:rPr>
+          <w:rFonts w:ascii="Garamond" w:hAnsi="Garamond"/>
+        </w:rPr>
+        <w:t>. </w:t>
       </w:r>
     </w:p>
     <w:p>
       <w:pPr>
+        <w:spacing w:after="240"/>
         <w:jc w:val="both"/>
         <w:rPr>
           <w:rFonts w:ascii="Garamond" w:hAnsi="Garamond"/>
         </w:rPr>
       </w:pPr>
+      <w:r>
+        <w:rPr>
+          <w:rFonts w:ascii="Garamond" w:hAnsi="Garamond"/>
+        </w:rPr>
+        <w:t>En la época colonial fue un lugar de tránsito entre Santa Fe y los municipios aledaños del norte.</w:t>
+      </w:r>
+      <w:r>
+        <w:rPr>
+          <w:rFonts w:ascii="Garamond" w:hAnsi="Garamond"/>
+        </w:rPr>
+        <w:t xml:space="preserve"> Al transcurrir </w:t>
+      </w:r>
+      <w:r>
+        <w:rPr>
+          <w:rFonts w:ascii="Garamond" w:hAnsi="Garamond"/>
+        </w:rPr>
+        <w:t xml:space="preserve">los años, este sector se urbanizó </w:t>
+      </w:r>
+      <w:r>
+        <w:rPr>
+          <w:rFonts w:ascii="Garamond" w:hAnsi="Garamond"/>
+        </w:rPr>
+        <w:t>lentamente</w:t>
+      </w:r>
+      <w:r>
+        <w:rPr>
+          <w:rFonts w:ascii="Garamond" w:hAnsi="Garamond"/>
+        </w:rPr>
+        <w:t>, y tras el Bogotazo en 1948, las clases privilegiadas dejaron el centro de la ciudad y se mudaron a Chapinero, acelerando este proceso urbanístico</w:t>
+      </w:r>
+      <w:r>
+        <w:rPr>
+          <w:rFonts w:ascii="Garamond" w:hAnsi="Garamond"/>
+        </w:rPr>
+        <w:t xml:space="preserve"> (</w:t>
+      </w:r>
+      <w:proofErr w:type="spellStart"/>
+      <w:r>
+        <w:rPr>
+          <w:rFonts w:ascii="Garamond" w:hAnsi="Garamond"/>
+        </w:rPr>
+        <w:t>Properati</w:t>
+      </w:r>
+      <w:proofErr w:type="spellEnd"/>
+      <w:r>
+        <w:rPr>
+          <w:rFonts w:ascii="Garamond" w:hAnsi="Garamond"/>
+        </w:rPr>
+        <w:t>, 2021)</w:t>
+      </w:r>
+      <w:r>
+        <w:rPr>
+          <w:rFonts w:ascii="Garamond" w:hAnsi="Garamond"/>
+        </w:rPr>
+        <w:t>. </w:t>
+      </w:r>
+      <w:r>
+        <w:rPr>
+          <w:rFonts w:ascii="Garamond" w:hAnsi="Garamond"/>
+        </w:rPr>
+        <w:t xml:space="preserve">Esta localidad está ubicada </w:t>
+      </w:r>
+      <w:r>
+        <w:rPr>
+          <w:rFonts w:ascii="Garamond" w:hAnsi="Garamond"/>
+        </w:rPr>
+        <w:t xml:space="preserve">en el centro norte de la ciudad: entre las Avenida Caracas – Autopista norte y los Cerros Orientales; y entre la Avenida 39 y la Calle 100 al norte. </w:t>
+      </w:r>
     </w:p>
     <w:p>
       <w:pPr>
@@ -1195,326 +1323,61 @@
         <w:rPr>
           <w:rFonts w:ascii="Garamond" w:hAnsi="Garamond"/>
         </w:rPr>
-        <w:t xml:space="preserve">Por otro lado, informes de la </w:t>
-      </w:r>
-      <w:r>
-        <w:rPr>
-          <w:rFonts w:ascii="Garamond" w:hAnsi="Garamond"/>
-        </w:rPr>
-        <w:t xml:space="preserve">Cámara Colombiana de Construcción demuestran que el sector inmobiliario </w:t>
-      </w:r>
-      <w:r>
-        <w:rPr>
-          <w:rFonts w:ascii="Garamond" w:hAnsi="Garamond"/>
-        </w:rPr>
-        <w:t xml:space="preserve">terminó el 2022 con un balance positivo, donde las ventas fueron </w:t>
-      </w:r>
-      <w:r>
-        <w:rPr>
-          <w:rFonts w:ascii="Garamond" w:hAnsi="Garamond"/>
-        </w:rPr>
-        <w:t>66.368 viviendas No VIS y 168.224 unidades de VIS</w:t>
-      </w:r>
-      <w:r>
-        <w:rPr>
-          <w:rFonts w:ascii="Garamond" w:hAnsi="Garamond"/>
-        </w:rPr>
-        <w:t xml:space="preserve"> </w:t>
-      </w:r>
-      <w:r>
-        <w:rPr>
-          <w:rFonts w:ascii="Garamond" w:hAnsi="Garamond"/>
-        </w:rPr>
-        <w:t>(</w:t>
-      </w:r>
-      <w:r>
-        <w:rPr>
-          <w:rFonts w:ascii="Garamond" w:hAnsi="Garamond"/>
-        </w:rPr>
-        <w:t>Semana</w:t>
-      </w:r>
-      <w:r>
-        <w:rPr>
-          <w:rFonts w:ascii="Garamond" w:hAnsi="Garamond"/>
-        </w:rPr>
-        <w:t>, 2022)</w:t>
-      </w:r>
-      <w:r>
-        <w:rPr>
-          <w:rFonts w:ascii="Garamond" w:hAnsi="Garamond"/>
-        </w:rPr>
-        <w:t xml:space="preserve">. </w:t>
-      </w:r>
-      <w:r>
-        <w:rPr>
-          <w:rFonts w:ascii="Garamond" w:hAnsi="Garamond"/>
-        </w:rPr>
-        <w:t xml:space="preserve">El promedio de las ventas ascendió en un 28% con relación a los últimos años y se estima la construcción de alrededor de </w:t>
-      </w:r>
-      <w:r>
-        <w:rPr>
-          <w:rFonts w:ascii="Garamond" w:hAnsi="Garamond"/>
-        </w:rPr>
-        <w:t>360.000 viviendas en construcción para el futuro. </w:t>
-      </w:r>
-    </w:p>
-    <w:p>
-      <w:pPr>
-        <w:spacing w:after="240"/>
-        <w:jc w:val="both"/>
-        <w:rPr>
-          <w:rFonts w:ascii="Garamond" w:hAnsi="Garamond"/>
-        </w:rPr>
-      </w:pPr>
-      <w:r>
-        <w:rPr>
-          <w:rFonts w:ascii="Garamond" w:hAnsi="Garamond"/>
-        </w:rPr>
-        <w:t>Ahora bien, p</w:t>
-      </w:r>
-      <w:r>
-        <w:rPr>
-          <w:rFonts w:ascii="Garamond" w:hAnsi="Garamond"/>
-        </w:rPr>
-        <w:t xml:space="preserve">ara entender el mercado inmobiliario </w:t>
-      </w:r>
-      <w:r>
-        <w:rPr>
-          <w:rFonts w:ascii="Garamond" w:hAnsi="Garamond"/>
-        </w:rPr>
-        <w:t>en Bogotá es importante conocer algunos aspectos</w:t>
-      </w:r>
-      <w:r>
-        <w:rPr>
-          <w:rFonts w:ascii="Garamond" w:hAnsi="Garamond"/>
-        </w:rPr>
-        <w:t xml:space="preserve"> que pueden definir las preferencias de los consumidores a la hora de </w:t>
-      </w:r>
-      <w:r>
-        <w:rPr>
-          <w:rFonts w:ascii="Garamond" w:hAnsi="Garamond"/>
-        </w:rPr>
-        <w:t xml:space="preserve">adquirir inmuebles. </w:t>
-      </w:r>
-      <w:r>
-        <w:rPr>
-          <w:rFonts w:ascii="Garamond" w:hAnsi="Garamond"/>
-        </w:rPr>
-        <w:t xml:space="preserve"> </w:t>
-      </w:r>
-      <w:r>
-        <w:rPr>
-          <w:rFonts w:ascii="Garamond" w:hAnsi="Garamond"/>
-        </w:rPr>
-        <w:t xml:space="preserve">Para el caso objeto de análisis, cabe mencionar que </w:t>
-      </w:r>
-      <w:r>
-        <w:rPr>
-          <w:rFonts w:ascii="Garamond" w:hAnsi="Garamond"/>
-        </w:rPr>
-        <w:t>Chapinero es una localidad que conforma el centro extendido de la capital</w:t>
-      </w:r>
-      <w:r>
-        <w:rPr>
-          <w:rFonts w:ascii="Garamond" w:hAnsi="Garamond"/>
-        </w:rPr>
-        <w:t xml:space="preserve"> y es el </w:t>
-      </w:r>
-      <w:r>
-        <w:rPr>
-          <w:rFonts w:ascii="Garamond" w:hAnsi="Garamond"/>
-        </w:rPr>
-        <w:t>centro financiero, cultural y gastronómico de Bogotá</w:t>
-      </w:r>
-      <w:r>
-        <w:rPr>
-          <w:rFonts w:ascii="Garamond" w:hAnsi="Garamond"/>
-        </w:rPr>
-        <w:t>. Se caracteriza por el contraste entre edificios modernos y la arquitectura europea de mediados del siglo XX</w:t>
+        <w:t xml:space="preserve">Al mismo tiempo, esta zona de la ciudad </w:t>
+      </w:r>
+      <w:r>
+        <w:rPr>
+          <w:rFonts w:ascii="Garamond" w:hAnsi="Garamond"/>
+        </w:rPr>
+        <w:t xml:space="preserve">tiene cercanía con importantes lugares tanto para el trabajo como estudio y esparcimiento. Por ejemplo, está situada cerca de </w:t>
+      </w:r>
+      <w:r>
+        <w:rPr>
+          <w:rFonts w:ascii="Garamond" w:hAnsi="Garamond"/>
+        </w:rPr>
+        <w:t>oficinas o coworking</w:t>
+      </w:r>
+      <w:r>
+        <w:rPr>
+          <w:rFonts w:ascii="Garamond" w:hAnsi="Garamond"/>
+        </w:rPr>
+        <w:t xml:space="preserve">, universidades tales como </w:t>
+      </w:r>
+      <w:r>
+        <w:rPr>
+          <w:rFonts w:ascii="Garamond" w:hAnsi="Garamond"/>
+        </w:rPr>
+        <w:t>la Pontificia Universidad Javeriana, Universidad Pedagógica Nacional, Universidad Santo Tomás y Universidad de La Salle. </w:t>
+      </w:r>
+      <w:r>
+        <w:rPr>
+          <w:rFonts w:ascii="Garamond" w:hAnsi="Garamond"/>
+        </w:rPr>
+        <w:t>Y finalmente, está inmersa en la zona universitaria, la Z</w:t>
+      </w:r>
+      <w:r>
+        <w:rPr>
+          <w:rFonts w:ascii="Garamond" w:hAnsi="Garamond"/>
+        </w:rPr>
+        <w:t xml:space="preserve">ona </w:t>
+      </w:r>
+      <w:r>
+        <w:rPr>
+          <w:rFonts w:ascii="Garamond" w:hAnsi="Garamond"/>
+        </w:rPr>
+        <w:t>T</w:t>
+      </w:r>
+      <w:r>
+        <w:rPr>
+          <w:rFonts w:ascii="Garamond" w:hAnsi="Garamond"/>
+        </w:rPr>
+        <w:t xml:space="preserve"> y Lourdes</w:t>
       </w:r>
       <w:r>
         <w:rPr>
           <w:rFonts w:ascii="Garamond" w:hAnsi="Garamond"/>
         </w:rPr>
         <w:t xml:space="preserve"> (</w:t>
-      </w:r>
-      <w:proofErr w:type="spellStart"/>
-      <w:r>
-        <w:rPr>
-          <w:rFonts w:ascii="Garamond" w:hAnsi="Garamond"/>
-        </w:rPr>
-        <w:t>Properati</w:t>
-      </w:r>
-      <w:proofErr w:type="spellEnd"/>
-      <w:r>
-        <w:rPr>
-          <w:rFonts w:ascii="Garamond" w:hAnsi="Garamond"/>
-        </w:rPr>
-        <w:t>, 2021)</w:t>
-      </w:r>
-      <w:r>
-        <w:rPr>
-          <w:rFonts w:ascii="Garamond" w:hAnsi="Garamond"/>
-        </w:rPr>
-        <w:t>. </w:t>
-      </w:r>
-    </w:p>
-    <w:p>
-      <w:pPr>
-        <w:spacing w:after="240"/>
-        <w:jc w:val="both"/>
-        <w:rPr>
-          <w:rFonts w:ascii="Garamond" w:hAnsi="Garamond"/>
-        </w:rPr>
-      </w:pPr>
-      <w:r>
-        <w:rPr>
-          <w:rFonts w:ascii="Garamond" w:hAnsi="Garamond"/>
-        </w:rPr>
-        <w:t>En la época colonial fue un lugar de tránsito entre Santa Fe y los municipios aledaños del norte.</w:t>
-      </w:r>
-      <w:r>
-        <w:rPr>
-          <w:rFonts w:ascii="Garamond" w:hAnsi="Garamond"/>
-        </w:rPr>
-        <w:t xml:space="preserve"> Al transcurrir </w:t>
-      </w:r>
-      <w:r>
-        <w:rPr>
-          <w:rFonts w:ascii="Garamond" w:hAnsi="Garamond"/>
-        </w:rPr>
-        <w:t xml:space="preserve">los años, este sector se urbanizó </w:t>
-      </w:r>
-      <w:r>
-        <w:rPr>
-          <w:rFonts w:ascii="Garamond" w:hAnsi="Garamond"/>
-        </w:rPr>
-        <w:t>lentamente</w:t>
-      </w:r>
-      <w:r>
-        <w:rPr>
-          <w:rFonts w:ascii="Garamond" w:hAnsi="Garamond"/>
-        </w:rPr>
-        <w:t>, y tras el Bogotazo en 1948, las clases privilegiadas dejaron el centro de la ciudad y se mudaron a Chapinero, acelerando este proceso urbanístico</w:t>
-      </w:r>
-      <w:r>
-        <w:rPr>
-          <w:rFonts w:ascii="Garamond" w:hAnsi="Garamond"/>
-        </w:rPr>
-        <w:t xml:space="preserve"> </w:t>
-      </w:r>
-      <w:r>
-        <w:rPr>
-          <w:rFonts w:ascii="Garamond" w:hAnsi="Garamond"/>
-        </w:rPr>
-        <w:t>(</w:t>
-      </w:r>
-      <w:proofErr w:type="spellStart"/>
-      <w:r>
-        <w:rPr>
-          <w:rFonts w:ascii="Garamond" w:hAnsi="Garamond"/>
-        </w:rPr>
-        <w:t>Properati</w:t>
-      </w:r>
-      <w:proofErr w:type="spellEnd"/>
-      <w:r>
-        <w:rPr>
-          <w:rFonts w:ascii="Garamond" w:hAnsi="Garamond"/>
-        </w:rPr>
-        <w:t>, 2021)</w:t>
-      </w:r>
-      <w:r>
-        <w:rPr>
-          <w:rFonts w:ascii="Garamond" w:hAnsi="Garamond"/>
-        </w:rPr>
-        <w:t>. </w:t>
-      </w:r>
-      <w:r>
-        <w:rPr>
-          <w:rFonts w:ascii="Garamond" w:hAnsi="Garamond"/>
-        </w:rPr>
-        <w:t xml:space="preserve">Esta localidad está ubicada </w:t>
-      </w:r>
-      <w:r>
-        <w:rPr>
-          <w:rFonts w:ascii="Garamond" w:hAnsi="Garamond"/>
-        </w:rPr>
-        <w:t xml:space="preserve">en el centro norte de la ciudad: entre las Avenida Caracas – Autopista norte y los Cerros Orientales; y entre la Avenida 39 y la Calle 100 al norte. </w:t>
-      </w:r>
-    </w:p>
-    <w:p>
-      <w:pPr>
-        <w:spacing w:after="240"/>
-        <w:jc w:val="both"/>
-        <w:rPr>
-          <w:rFonts w:ascii="Garamond" w:hAnsi="Garamond"/>
-        </w:rPr>
-      </w:pPr>
-      <w:r>
-        <w:rPr>
-          <w:rFonts w:ascii="Garamond" w:hAnsi="Garamond"/>
-        </w:rPr>
-        <w:t xml:space="preserve">Al mismo tiempo, esta zona de la ciudad </w:t>
-      </w:r>
-      <w:r>
-        <w:rPr>
-          <w:rFonts w:ascii="Garamond" w:hAnsi="Garamond"/>
-        </w:rPr>
-        <w:t xml:space="preserve">tiene cercanía con importantes lugares tanto para el trabajo como estudio y esparcimiento. Por ejemplo, está situada cerca de </w:t>
-      </w:r>
-      <w:r>
-        <w:rPr>
-          <w:rFonts w:ascii="Garamond" w:hAnsi="Garamond"/>
-        </w:rPr>
-        <w:t>oficinas o coworking</w:t>
-      </w:r>
-      <w:r>
-        <w:rPr>
-          <w:rFonts w:ascii="Garamond" w:hAnsi="Garamond"/>
-        </w:rPr>
-        <w:t xml:space="preserve">, universidades tales como </w:t>
-      </w:r>
-      <w:r>
-        <w:rPr>
-          <w:rFonts w:ascii="Garamond" w:hAnsi="Garamond"/>
-        </w:rPr>
-        <w:t>la Pontificia Universidad Javeriana, Universidad Pedagógica Nacional, Universidad Santo Tomás y Universidad de La Salle. </w:t>
-      </w:r>
-      <w:r>
-        <w:rPr>
-          <w:rFonts w:ascii="Garamond" w:hAnsi="Garamond"/>
-        </w:rPr>
-        <w:t>Y finalmente, está inmersa en la zona universitaria, la Z</w:t>
-      </w:r>
-      <w:r>
-        <w:rPr>
-          <w:rFonts w:ascii="Garamond" w:hAnsi="Garamond"/>
-        </w:rPr>
-        <w:t xml:space="preserve">ona </w:t>
-      </w:r>
-      <w:r>
-        <w:rPr>
-          <w:rFonts w:ascii="Garamond" w:hAnsi="Garamond"/>
-        </w:rPr>
-        <w:t>T</w:t>
-      </w:r>
-      <w:r>
-        <w:rPr>
-          <w:rFonts w:ascii="Garamond" w:hAnsi="Garamond"/>
-        </w:rPr>
-        <w:t xml:space="preserve"> y Lourdes</w:t>
-      </w:r>
-      <w:r>
-        <w:rPr>
-          <w:rFonts w:ascii="Garamond" w:hAnsi="Garamond"/>
-        </w:rPr>
-        <w:t xml:space="preserve"> </w:t>
-      </w:r>
-      <w:r>
-        <w:rPr>
-          <w:rFonts w:ascii="Garamond" w:hAnsi="Garamond"/>
-        </w:rPr>
-        <w:t>(</w:t>
       </w:r>
       <w:proofErr w:type="spellStart"/>
       <w:r>
@@ -1893,7 +1756,6 @@
       <w:r>
         <w:rPr>
           <w:rFonts w:ascii="Garamond" w:hAnsi="Garamond"/>
-          <w:highlight w:val="yellow"/>
         </w:rPr>
         <w:t xml:space="preserve">Para el desarrollo de este </w:t>
       </w:r>
@@ -1901,7 +1763,6 @@
       <w:r>
         <w:rPr>
           <w:rFonts w:ascii="Garamond" w:hAnsi="Garamond"/>
-          <w:highlight w:val="yellow"/>
         </w:rPr>
         <w:t>Problem</w:t>
       </w:r>
@@ -1909,58 +1770,276 @@
       <w:r>
         <w:rPr>
           <w:rFonts w:ascii="Garamond" w:hAnsi="Garamond"/>
-          <w:highlight w:val="yellow"/>
-        </w:rPr>
-        <w:t xml:space="preserve"> Set se utilizarán los datos de la Gran Encuesta Integrada de Hogares (GEIH) </w:t>
-      </w:r>
-      <w:r>
-        <w:rPr>
-          <w:rFonts w:ascii="Garamond" w:hAnsi="Garamond"/>
-          <w:highlight w:val="yellow"/>
-        </w:rPr>
-        <w:t xml:space="preserve">de 2018 </w:t>
-      </w:r>
-      <w:r>
-        <w:rPr>
-          <w:rFonts w:ascii="Garamond" w:hAnsi="Garamond"/>
-          <w:highlight w:val="yellow"/>
-        </w:rPr>
-        <w:t>del Departamento Administrativo Nacional de Estadística (DANE). Esta encuesta</w:t>
-      </w:r>
-      <w:r>
-        <w:rPr>
-          <w:rFonts w:ascii="Garamond" w:hAnsi="Garamond"/>
-          <w:highlight w:val="yellow"/>
-        </w:rPr>
-        <w:t xml:space="preserve"> contiene</w:t>
-      </w:r>
-      <w:r>
-        <w:rPr>
-          <w:rFonts w:ascii="Garamond" w:hAnsi="Garamond"/>
-          <w:highlight w:val="yellow"/>
-        </w:rPr>
-        <w:t xml:space="preserve"> información sobre las condiciones de empleo de las personas (si trabajan, en qué trabajan, cuánto ganan, fuentes de ingresos, si tienen seguridad social en salud o si están buscando empleo)</w:t>
-      </w:r>
-      <w:r>
-        <w:rPr>
-          <w:rFonts w:ascii="Garamond" w:hAnsi="Garamond"/>
-          <w:highlight w:val="yellow"/>
-        </w:rPr>
-        <w:t xml:space="preserve">, adicional a las </w:t>
-      </w:r>
-      <w:r>
-        <w:rPr>
-          <w:rFonts w:ascii="Garamond" w:hAnsi="Garamond"/>
-          <w:highlight w:val="yellow"/>
-        </w:rPr>
-        <w:t>características generales de la población como sexo, edad, estado civil y nivel educativo (DANE, 2018). La GEIH consolida información no solo a nivel nacional sino a nivel regional, departamental, cabecera y ciudades capitales.</w:t>
-      </w:r>
-      <w:r>
-        <w:rPr>
-          <w:rFonts w:ascii="Garamond" w:hAnsi="Garamond"/>
-        </w:rPr>
-        <w:t xml:space="preserve"> </w:t>
-      </w:r>
+        </w:rPr>
+        <w:t xml:space="preserve"> Set se utilizarán lo</w:t>
+      </w:r>
+      <w:r>
+        <w:rPr>
+          <w:rFonts w:ascii="Garamond" w:hAnsi="Garamond"/>
+        </w:rPr>
+        <w:t xml:space="preserve">s siguientes datos: por un lado, la </w:t>
+      </w:r>
+      <w:r>
+        <w:rPr>
+          <w:rFonts w:ascii="Garamond" w:hAnsi="Garamond"/>
+        </w:rPr>
+        <w:t>tasa de homicidio</w:t>
+      </w:r>
+      <w:r>
+        <w:rPr>
+          <w:rFonts w:ascii="Garamond" w:hAnsi="Garamond"/>
+        </w:rPr>
+        <w:t>s</w:t>
+      </w:r>
+      <w:r>
+        <w:rPr>
+          <w:rFonts w:ascii="Garamond" w:hAnsi="Garamond"/>
+        </w:rPr>
+        <w:t xml:space="preserve"> y </w:t>
+      </w:r>
+      <w:r>
+        <w:rPr>
+          <w:rFonts w:ascii="Garamond" w:hAnsi="Garamond"/>
+        </w:rPr>
+        <w:t>tasa de hurto a residencias</w:t>
+      </w:r>
+      <w:r>
+        <w:rPr>
+          <w:rFonts w:ascii="Garamond" w:hAnsi="Garamond"/>
+        </w:rPr>
+        <w:t xml:space="preserve"> por UPZ (Unidad de </w:t>
+      </w:r>
+      <w:r>
+        <w:rPr>
+          <w:rFonts w:ascii="Garamond" w:hAnsi="Garamond"/>
+        </w:rPr>
+        <w:t>P</w:t>
+      </w:r>
+      <w:r>
+        <w:rPr>
+          <w:rFonts w:ascii="Garamond" w:hAnsi="Garamond"/>
+        </w:rPr>
+        <w:t>laneación Zonal)</w:t>
+      </w:r>
+      <w:r>
+        <w:rPr>
+          <w:rFonts w:ascii="Garamond" w:hAnsi="Garamond"/>
+        </w:rPr>
+        <w:t xml:space="preserve">, entendida como una división administrativa de la ciudad que es más pequeña que las localidades, pero más grande que los barrios. Tanto la tasa de homicidios como la de hurto a residencias son tomadas de la Secretaría Distrital de Seguridad, Convivencia y Justicia y, </w:t>
+      </w:r>
+      <w:r>
+        <w:rPr>
+          <w:rFonts w:ascii="Garamond" w:hAnsi="Garamond"/>
+        </w:rPr>
+        <w:t>las estimaciones</w:t>
+      </w:r>
+      <w:r>
+        <w:rPr>
+          <w:rFonts w:ascii="Garamond" w:hAnsi="Garamond"/>
+        </w:rPr>
+        <w:t xml:space="preserve"> de población de las UPZ de 2018 a 2021 se extrajeron de la Secretaría Distrital de Planeación. </w:t>
+      </w:r>
+      <w:r>
+        <w:rPr>
+          <w:rFonts w:ascii="Garamond" w:hAnsi="Garamond"/>
+        </w:rPr>
+        <w:t>Por otro lado, para identificar la cercanía de parques, hospitales (</w:t>
+      </w:r>
+      <w:proofErr w:type="spellStart"/>
+      <w:r>
+        <w:rPr>
+          <w:rFonts w:ascii="Garamond" w:hAnsi="Garamond"/>
+        </w:rPr>
+        <w:t>IPS’s</w:t>
+      </w:r>
+      <w:proofErr w:type="spellEnd"/>
+      <w:r>
+        <w:rPr>
+          <w:rFonts w:ascii="Garamond" w:hAnsi="Garamond"/>
+        </w:rPr>
+        <w:t>) y colegios, entre otros, se utilizaron datos provenient</w:t>
+      </w:r>
+      <w:r>
+        <w:rPr>
+          <w:rFonts w:ascii="Garamond" w:hAnsi="Garamond"/>
+        </w:rPr>
+        <w:t xml:space="preserve">es </w:t>
+      </w:r>
+      <w:r>
+        <w:rPr>
+          <w:rFonts w:ascii="Garamond" w:hAnsi="Garamond"/>
+        </w:rPr>
+        <w:t xml:space="preserve">del IDECA (Infraestructura </w:t>
+      </w:r>
+      <w:r>
+        <w:rPr>
+          <w:rFonts w:ascii="Garamond" w:hAnsi="Garamond"/>
+        </w:rPr>
+        <w:t>de Datos Espaciales para el Distrito Capita</w:t>
+      </w:r>
+      <w:r>
+        <w:rPr>
+          <w:rFonts w:ascii="Garamond" w:hAnsi="Garamond"/>
+        </w:rPr>
+        <w:t>l)</w:t>
+      </w:r>
+      <w:r>
+        <w:rPr>
+          <w:rFonts w:ascii="Garamond" w:hAnsi="Garamond"/>
+        </w:rPr>
+        <w:t xml:space="preserve"> de la </w:t>
+      </w:r>
+      <w:r>
+        <w:rPr>
+          <w:rFonts w:ascii="Garamond" w:hAnsi="Garamond"/>
+        </w:rPr>
+        <w:t>Unidad Administrativa Especial de Catastro Distrital.</w:t>
+      </w:r>
+      <w:r>
+        <w:rPr>
+          <w:rFonts w:ascii="Garamond" w:hAnsi="Garamond"/>
+        </w:rPr>
+        <w:t xml:space="preserve"> Para las fuentes que se derivan de los textos, se realiza una búsqueda de las descripciones de cada una de las viviendas, buscando por palabras clave como parqueadero, terraza, depósito y patio. </w:t>
+      </w:r>
+    </w:p>
+    <w:p>
+      <w:pPr>
+        <w:spacing w:after="240"/>
+        <w:jc w:val="both"/>
+        <w:rPr>
+          <w:rFonts w:ascii="Garamond" w:hAnsi="Garamond"/>
+        </w:rPr>
+      </w:pPr>
+      <w:r>
+        <w:rPr>
+          <w:rFonts w:ascii="Garamond" w:hAnsi="Garamond"/>
+        </w:rPr>
+        <w:t xml:space="preserve">Adicionalmente, </w:t>
+      </w:r>
+      <w:r>
+        <w:rPr>
+          <w:rFonts w:ascii="Garamond" w:hAnsi="Garamond"/>
+        </w:rPr>
+        <w:t xml:space="preserve">se utilizó el paquete </w:t>
+      </w:r>
+      <w:proofErr w:type="spellStart"/>
+      <w:r>
+        <w:rPr>
+          <w:rFonts w:ascii="Garamond" w:hAnsi="Garamond"/>
+        </w:rPr>
+        <w:t>sf</w:t>
+      </w:r>
+      <w:proofErr w:type="spellEnd"/>
+      <w:r>
+        <w:rPr>
+          <w:rFonts w:ascii="Garamond" w:hAnsi="Garamond"/>
+        </w:rPr>
+        <w:t xml:space="preserve"> (</w:t>
+      </w:r>
+      <w:r>
+        <w:rPr>
+          <w:rFonts w:ascii="Garamond" w:hAnsi="Garamond"/>
+        </w:rPr>
+        <w:t>s</w:t>
+      </w:r>
+      <w:r>
+        <w:rPr>
+          <w:rFonts w:ascii="Garamond" w:hAnsi="Garamond"/>
+        </w:rPr>
+        <w:t xml:space="preserve">imple </w:t>
+      </w:r>
+      <w:proofErr w:type="spellStart"/>
+      <w:r>
+        <w:rPr>
+          <w:rFonts w:ascii="Garamond" w:hAnsi="Garamond"/>
+        </w:rPr>
+        <w:t>f</w:t>
+      </w:r>
+      <w:r>
+        <w:rPr>
+          <w:rFonts w:ascii="Garamond" w:hAnsi="Garamond"/>
+        </w:rPr>
+        <w:t>eatures</w:t>
+      </w:r>
+      <w:proofErr w:type="spellEnd"/>
+      <w:r>
+        <w:rPr>
+          <w:rFonts w:ascii="Garamond" w:hAnsi="Garamond"/>
+        </w:rPr>
+        <w:t>) para trabajar con datos georreferenciados que permiten cargar la longitud y la latitud que</w:t>
+      </w:r>
+      <w:r>
+        <w:rPr>
+          <w:rFonts w:ascii="Garamond" w:hAnsi="Garamond"/>
+        </w:rPr>
+        <w:t xml:space="preserve"> aparece en el </w:t>
+      </w:r>
+      <w:proofErr w:type="spellStart"/>
+      <w:r>
+        <w:rPr>
+          <w:rFonts w:ascii="Garamond" w:hAnsi="Garamond"/>
+        </w:rPr>
+        <w:t>dataset</w:t>
+      </w:r>
+      <w:proofErr w:type="spellEnd"/>
+      <w:r>
+        <w:rPr>
+          <w:rFonts w:ascii="Garamond" w:hAnsi="Garamond"/>
+        </w:rPr>
+        <w:t xml:space="preserve"> de </w:t>
+      </w:r>
+      <w:proofErr w:type="spellStart"/>
+      <w:r>
+        <w:rPr>
+          <w:rFonts w:ascii="Garamond" w:hAnsi="Garamond"/>
+        </w:rPr>
+        <w:t>Kaggle</w:t>
+      </w:r>
+      <w:proofErr w:type="spellEnd"/>
+      <w:r>
+        <w:rPr>
+          <w:rFonts w:ascii="Garamond" w:hAnsi="Garamond"/>
+        </w:rPr>
+        <w:t>, que a su vez, permite crear un objeto espacial que muestre en un mapa dónde están las viviendas, y luego, con la función step</w:t>
+      </w:r>
+      <w:r>
+        <w:rPr>
+          <w:rFonts w:ascii="Garamond" w:hAnsi="Garamond"/>
+        </w:rPr>
+        <w:t>-</w:t>
+      </w:r>
+      <w:proofErr w:type="spellStart"/>
+      <w:r>
+        <w:rPr>
+          <w:rFonts w:ascii="Garamond" w:hAnsi="Garamond"/>
+        </w:rPr>
+        <w:t>join</w:t>
+      </w:r>
+      <w:proofErr w:type="spellEnd"/>
+      <w:r>
+        <w:rPr>
+          <w:rFonts w:ascii="Garamond" w:hAnsi="Garamond"/>
+        </w:rPr>
+        <w:t xml:space="preserve"> se identifican los polígonos donde están los puntos de las viviendas para asignar a cada casa el valor de tasa de homicidio, hurto a residencias, número de hospitales, número de parques y número de colegios que aparecen en cada UPZ. </w:t>
+      </w:r>
+    </w:p>
+    <w:p>
+      <w:pPr>
+        <w:spacing w:after="240"/>
+        <w:jc w:val="both"/>
+        <w:rPr>
+          <w:rFonts w:ascii="Garamond" w:hAnsi="Garamond"/>
+        </w:rPr>
+      </w:pPr>
+    </w:p>
+    <w:p>
+      <w:pPr>
+        <w:spacing w:after="240"/>
+        <w:jc w:val="both"/>
+        <w:rPr>
+          <w:rFonts w:ascii="Garamond" w:hAnsi="Garamond"/>
+        </w:rPr>
+      </w:pPr>
     </w:p>
     <w:p>
       <w:pPr>
@@ -1988,6 +2067,7 @@
           <w:iCs/>
           <w:color w:val="1E1E21"/>
         </w:rPr>
+        <w:lastRenderedPageBreak/>
         <w:t>Análisis descriptivo de los datos (estadísticas descriptivas)</w:t>
       </w:r>
     </w:p>
@@ -2124,6 +2204,636 @@
     </w:p>
     <w:p>
       <w:pPr>
+        <w:spacing w:after="240"/>
+        <w:jc w:val="center"/>
+        <w:rPr>
+          <w:rFonts w:ascii="Garamond" w:hAnsi="Garamond"/>
+          <w:sz w:val="22"/>
+          <w:szCs w:val="22"/>
+        </w:rPr>
+      </w:pPr>
+      <w:r>
+        <w:rPr>
+          <w:rFonts w:ascii="Garamond" w:hAnsi="Garamond"/>
+          <w:b/>
+          <w:bCs/>
+          <w:sz w:val="22"/>
+          <w:szCs w:val="22"/>
+        </w:rPr>
+        <w:t>Tabla</w:t>
+      </w:r>
+      <w:r>
+        <w:rPr>
+          <w:rFonts w:ascii="Garamond" w:hAnsi="Garamond"/>
+          <w:b/>
+          <w:bCs/>
+          <w:sz w:val="22"/>
+          <w:szCs w:val="22"/>
+        </w:rPr>
+        <w:t xml:space="preserve"> No. 1.</w:t>
+      </w:r>
+      <w:r>
+        <w:rPr>
+          <w:rFonts w:ascii="Garamond" w:hAnsi="Garamond"/>
+          <w:sz w:val="22"/>
+          <w:szCs w:val="22"/>
+        </w:rPr>
+        <w:t xml:space="preserve"> </w:t>
+      </w:r>
+      <w:r>
+        <w:rPr>
+          <w:rFonts w:ascii="Garamond" w:hAnsi="Garamond"/>
+          <w:sz w:val="22"/>
+          <w:szCs w:val="22"/>
+        </w:rPr>
+        <w:t xml:space="preserve">Estadísticas descriptivas variables numéricas  </w:t>
+      </w:r>
+    </w:p>
+    <w:p>
+      <w:pPr>
+        <w:jc w:val="center"/>
+        <w:divId w:val="1892226752"/>
+        <w:rPr>
+          <w:rFonts w:eastAsia="Times New Roman"/>
+        </w:rPr>
+      </w:pPr>
+      <w:r>
+        <w:rPr>
+          <w:rFonts w:eastAsia="Times New Roman"/>
+          <w:noProof/>
+        </w:rPr>
+        <w:drawing>
+          <wp:inline distT="0" distB="0" distL="0" distR="0" wp14:anchorId="41CB2CEF" wp14:editId="52689F15">
+            <wp:extent cx="5680643" cy="3070249"/>
+            <wp:effectExtent l="0" t="0" r="0" b="3175"/>
+            <wp:docPr id="3" name="Imagen 3"/>
+            <wp:cNvGraphicFramePr>
+              <a:graphicFrameLocks xmlns:a="http://schemas.openxmlformats.org/drawingml/2006/main" noChangeAspect="1"/>
+            </wp:cNvGraphicFramePr>
+            <a:graphic xmlns:a="http://schemas.openxmlformats.org/drawingml/2006/main">
+              <a:graphicData uri="http://schemas.openxmlformats.org/drawingml/2006/picture">
+                <pic:pic xmlns:pic="http://schemas.openxmlformats.org/drawingml/2006/picture">
+                  <pic:nvPicPr>
+                    <pic:cNvPr id="3" name="Imagen 3"/>
+                    <pic:cNvPicPr/>
+                  </pic:nvPicPr>
+                  <pic:blipFill rotWithShape="1">
+                    <a:blip r:embed="rId11">
+                      <a:extLst>
+                        <a:ext uri="{28A0092B-C50C-407E-A947-70E740481C1C}">
+                          <a14:useLocalDpi xmlns:a14="http://schemas.microsoft.com/office/drawing/2010/main" val="0"/>
+                        </a:ext>
+                      </a:extLst>
+                    </a:blip>
+                    <a:srcRect l="17482" t="12061" r="433" b="9031"/>
+                    <a:stretch/>
+                  </pic:blipFill>
+                  <pic:spPr bwMode="auto">
+                    <a:xfrm>
+                      <a:off x="0" y="0"/>
+                      <a:ext cx="5712147" cy="3087276"/>
+                    </a:xfrm>
+                    <a:prstGeom prst="rect">
+                      <a:avLst/>
+                    </a:prstGeom>
+                    <a:ln>
+                      <a:noFill/>
+                    </a:ln>
+                    <a:extLst>
+                      <a:ext uri="{53640926-AAD7-44D8-BBD7-CCE9431645EC}">
+                        <a14:shadowObscured xmlns:a14="http://schemas.microsoft.com/office/drawing/2010/main"/>
+                      </a:ext>
+                    </a:extLst>
+                  </pic:spPr>
+                </pic:pic>
+              </a:graphicData>
+            </a:graphic>
+          </wp:inline>
+        </w:drawing>
+      </w:r>
+    </w:p>
+    <w:p>
+      <w:pPr>
+        <w:spacing w:after="240"/>
+        <w:jc w:val="center"/>
+        <w:rPr>
+          <w:rFonts w:ascii="Garamond" w:hAnsi="Garamond"/>
+          <w:sz w:val="22"/>
+          <w:szCs w:val="22"/>
+        </w:rPr>
+      </w:pPr>
+      <w:r>
+        <w:rPr>
+          <w:rFonts w:ascii="Garamond" w:hAnsi="Garamond"/>
+          <w:b/>
+          <w:bCs/>
+          <w:sz w:val="22"/>
+          <w:szCs w:val="22"/>
+        </w:rPr>
+        <w:t xml:space="preserve">Fuente: </w:t>
+      </w:r>
+      <w:r>
+        <w:rPr>
+          <w:rFonts w:ascii="Garamond" w:hAnsi="Garamond"/>
+          <w:sz w:val="22"/>
+          <w:szCs w:val="22"/>
+        </w:rPr>
+        <w:t xml:space="preserve">R Studio </w:t>
+      </w:r>
+    </w:p>
+    <w:p>
+      <w:pPr>
+        <w:spacing w:after="240"/>
+        <w:jc w:val="center"/>
+        <w:rPr>
+          <w:rFonts w:ascii="Garamond" w:hAnsi="Garamond"/>
+          <w:sz w:val="22"/>
+          <w:szCs w:val="22"/>
+        </w:rPr>
+      </w:pPr>
+      <w:r>
+        <w:rPr>
+          <w:rFonts w:ascii="Garamond" w:hAnsi="Garamond"/>
+          <w:b/>
+          <w:bCs/>
+          <w:sz w:val="22"/>
+          <w:szCs w:val="22"/>
+        </w:rPr>
+        <w:t>Tabla</w:t>
+      </w:r>
+      <w:r>
+        <w:rPr>
+          <w:rFonts w:ascii="Garamond" w:hAnsi="Garamond"/>
+          <w:b/>
+          <w:bCs/>
+          <w:sz w:val="22"/>
+          <w:szCs w:val="22"/>
+        </w:rPr>
+        <w:t xml:space="preserve"> No. </w:t>
+      </w:r>
+      <w:r>
+        <w:rPr>
+          <w:rFonts w:ascii="Garamond" w:hAnsi="Garamond"/>
+          <w:b/>
+          <w:bCs/>
+          <w:sz w:val="22"/>
+          <w:szCs w:val="22"/>
+        </w:rPr>
+        <w:t>2</w:t>
+      </w:r>
+      <w:r>
+        <w:rPr>
+          <w:rFonts w:ascii="Garamond" w:hAnsi="Garamond"/>
+          <w:b/>
+          <w:bCs/>
+          <w:sz w:val="22"/>
+          <w:szCs w:val="22"/>
+        </w:rPr>
+        <w:t>.</w:t>
+      </w:r>
+      <w:r>
+        <w:rPr>
+          <w:rFonts w:ascii="Garamond" w:hAnsi="Garamond"/>
+          <w:sz w:val="22"/>
+          <w:szCs w:val="22"/>
+        </w:rPr>
+        <w:t xml:space="preserve"> </w:t>
+      </w:r>
+      <w:r>
+        <w:rPr>
+          <w:rFonts w:ascii="Garamond" w:hAnsi="Garamond"/>
+          <w:sz w:val="22"/>
+          <w:szCs w:val="22"/>
+        </w:rPr>
+        <w:t xml:space="preserve">Estadísticas descriptivas variables </w:t>
+      </w:r>
+      <w:r>
+        <w:rPr>
+          <w:rFonts w:ascii="Garamond" w:hAnsi="Garamond"/>
+          <w:sz w:val="22"/>
+          <w:szCs w:val="22"/>
+        </w:rPr>
+        <w:t>lógicas</w:t>
+      </w:r>
+    </w:p>
+    <w:p>
+      <w:pPr>
+        <w:jc w:val="center"/>
+      </w:pPr>
+      <w:r>
+        <w:rPr>
+          <w:noProof/>
+        </w:rPr>
+        <w:drawing>
+          <wp:inline distT="0" distB="0" distL="0" distR="0" wp14:anchorId="269E511D" wp14:editId="6C8749C4">
+            <wp:extent cx="4033291" cy="2282663"/>
+            <wp:effectExtent l="0" t="0" r="5715" b="3810"/>
+            <wp:docPr id="4" name="Imagen 4"/>
+            <wp:cNvGraphicFramePr>
+              <a:graphicFrameLocks xmlns:a="http://schemas.openxmlformats.org/drawingml/2006/main" noChangeAspect="1"/>
+            </wp:cNvGraphicFramePr>
+            <a:graphic xmlns:a="http://schemas.openxmlformats.org/drawingml/2006/main">
+              <a:graphicData uri="http://schemas.openxmlformats.org/drawingml/2006/picture">
+                <pic:pic xmlns:pic="http://schemas.openxmlformats.org/drawingml/2006/picture">
+                  <pic:nvPicPr>
+                    <pic:cNvPr id="4" name="Imagen 4"/>
+                    <pic:cNvPicPr/>
+                  </pic:nvPicPr>
+                  <pic:blipFill rotWithShape="1">
+                    <a:blip r:embed="rId12">
+                      <a:extLst>
+                        <a:ext uri="{28A0092B-C50C-407E-A947-70E740481C1C}">
+                          <a14:useLocalDpi xmlns:a14="http://schemas.microsoft.com/office/drawing/2010/main" val="0"/>
+                        </a:ext>
+                      </a:extLst>
+                    </a:blip>
+                    <a:srcRect l="37819" t="11850" r="20552" b="46245"/>
+                    <a:stretch/>
+                  </pic:blipFill>
+                  <pic:spPr bwMode="auto">
+                    <a:xfrm>
+                      <a:off x="0" y="0"/>
+                      <a:ext cx="4068500" cy="2302590"/>
+                    </a:xfrm>
+                    <a:prstGeom prst="rect">
+                      <a:avLst/>
+                    </a:prstGeom>
+                    <a:ln>
+                      <a:noFill/>
+                    </a:ln>
+                    <a:extLst>
+                      <a:ext uri="{53640926-AAD7-44D8-BBD7-CCE9431645EC}">
+                        <a14:shadowObscured xmlns:a14="http://schemas.microsoft.com/office/drawing/2010/main"/>
+                      </a:ext>
+                    </a:extLst>
+                  </pic:spPr>
+                </pic:pic>
+              </a:graphicData>
+            </a:graphic>
+          </wp:inline>
+        </w:drawing>
+      </w:r>
+    </w:p>
+    <w:p>
+      <w:pPr>
+        <w:spacing w:after="240"/>
+        <w:jc w:val="center"/>
+        <w:rPr>
+          <w:rFonts w:ascii="Garamond" w:hAnsi="Garamond"/>
+          <w:b/>
+          <w:bCs/>
+          <w:sz w:val="22"/>
+          <w:szCs w:val="22"/>
+        </w:rPr>
+      </w:pPr>
+      <w:r>
+        <w:rPr>
+          <w:rFonts w:ascii="Garamond" w:hAnsi="Garamond"/>
+          <w:b/>
+          <w:bCs/>
+          <w:sz w:val="22"/>
+          <w:szCs w:val="22"/>
+        </w:rPr>
+        <w:t xml:space="preserve">Fuente: </w:t>
+      </w:r>
+      <w:r>
+        <w:rPr>
+          <w:rFonts w:ascii="Garamond" w:hAnsi="Garamond"/>
+          <w:sz w:val="22"/>
+          <w:szCs w:val="22"/>
+        </w:rPr>
+        <w:t>R Studio</w:t>
+      </w:r>
+    </w:p>
+    <w:p>
+      <w:pPr>
+        <w:spacing w:after="240"/>
+        <w:ind w:firstLine="567"/>
+        <w:rPr>
+          <w:rFonts w:ascii="Garamond" w:hAnsi="Garamond"/>
+          <w:sz w:val="22"/>
+          <w:szCs w:val="22"/>
+        </w:rPr>
+      </w:pPr>
+      <w:r>
+        <w:rPr>
+          <w:rFonts w:ascii="Garamond" w:hAnsi="Garamond"/>
+          <w:b/>
+          <w:bCs/>
+          <w:sz w:val="22"/>
+          <w:szCs w:val="22"/>
+        </w:rPr>
+        <w:lastRenderedPageBreak/>
+        <w:t xml:space="preserve">Grafica No. </w:t>
+      </w:r>
+      <w:r>
+        <w:rPr>
+          <w:rFonts w:ascii="Garamond" w:hAnsi="Garamond"/>
+          <w:b/>
+          <w:bCs/>
+          <w:sz w:val="22"/>
+          <w:szCs w:val="22"/>
+        </w:rPr>
+        <w:t>3</w:t>
+      </w:r>
+      <w:r>
+        <w:rPr>
+          <w:rFonts w:ascii="Garamond" w:hAnsi="Garamond"/>
+          <w:b/>
+          <w:bCs/>
+          <w:sz w:val="22"/>
+          <w:szCs w:val="22"/>
+        </w:rPr>
+        <w:t>.</w:t>
+      </w:r>
+      <w:r>
+        <w:rPr>
+          <w:rFonts w:ascii="Garamond" w:hAnsi="Garamond"/>
+          <w:sz w:val="22"/>
+          <w:szCs w:val="22"/>
+        </w:rPr>
+        <w:t xml:space="preserve"> </w:t>
+      </w:r>
+      <w:r>
+        <w:rPr>
+          <w:rFonts w:ascii="Garamond" w:hAnsi="Garamond"/>
+          <w:sz w:val="22"/>
+          <w:szCs w:val="22"/>
+        </w:rPr>
+        <w:t>Conjunto de entrenamiento</w:t>
+      </w:r>
+      <w:r>
+        <w:rPr>
+          <w:rFonts w:ascii="Garamond" w:hAnsi="Garamond"/>
+          <w:sz w:val="22"/>
+          <w:szCs w:val="22"/>
+        </w:rPr>
+        <w:tab/>
+      </w:r>
+      <w:r>
+        <w:rPr>
+          <w:rFonts w:ascii="Garamond" w:hAnsi="Garamond"/>
+          <w:b/>
+          <w:bCs/>
+          <w:sz w:val="22"/>
+          <w:szCs w:val="22"/>
+        </w:rPr>
+        <w:t xml:space="preserve">Grafica No. </w:t>
+      </w:r>
+      <w:r>
+        <w:rPr>
+          <w:rFonts w:ascii="Garamond" w:hAnsi="Garamond"/>
+          <w:b/>
+          <w:bCs/>
+          <w:sz w:val="22"/>
+          <w:szCs w:val="22"/>
+        </w:rPr>
+        <w:t>4</w:t>
+      </w:r>
+      <w:r>
+        <w:rPr>
+          <w:rFonts w:ascii="Garamond" w:hAnsi="Garamond"/>
+          <w:b/>
+          <w:bCs/>
+          <w:sz w:val="22"/>
+          <w:szCs w:val="22"/>
+        </w:rPr>
+        <w:t>.</w:t>
+      </w:r>
+      <w:r>
+        <w:rPr>
+          <w:rFonts w:ascii="Garamond" w:hAnsi="Garamond"/>
+          <w:sz w:val="22"/>
+          <w:szCs w:val="22"/>
+        </w:rPr>
+        <w:t xml:space="preserve"> </w:t>
+      </w:r>
+      <w:r>
+        <w:rPr>
+          <w:rFonts w:ascii="Garamond" w:hAnsi="Garamond"/>
+          <w:sz w:val="22"/>
+          <w:szCs w:val="22"/>
+        </w:rPr>
+        <w:t>C</w:t>
+      </w:r>
+      <w:r>
+        <w:rPr>
+          <w:rFonts w:ascii="Garamond" w:hAnsi="Garamond"/>
+          <w:sz w:val="22"/>
+          <w:szCs w:val="22"/>
+        </w:rPr>
+        <w:t>onjunto de</w:t>
+      </w:r>
+      <w:r>
+        <w:rPr>
+          <w:rFonts w:ascii="Garamond" w:hAnsi="Garamond"/>
+          <w:sz w:val="22"/>
+          <w:szCs w:val="22"/>
+        </w:rPr>
+        <w:t xml:space="preserve"> prueba</w:t>
+      </w:r>
+    </w:p>
+    <w:p>
+      <w:pPr>
+        <w:ind w:firstLine="567"/>
+      </w:pPr>
+      <w:r>
+        <w:rPr>
+          <w:noProof/>
+        </w:rPr>
+        <w:drawing>
+          <wp:inline distT="0" distB="0" distL="0" distR="0" wp14:anchorId="756872DD" wp14:editId="7635ACA8">
+            <wp:extent cx="2131920" cy="3045600"/>
+            <wp:effectExtent l="0" t="0" r="1905" b="2540"/>
+            <wp:docPr id="1" name="Imagen 1"/>
+            <wp:cNvGraphicFramePr>
+              <a:graphicFrameLocks xmlns:a="http://schemas.openxmlformats.org/drawingml/2006/main" noChangeAspect="1"/>
+            </wp:cNvGraphicFramePr>
+            <a:graphic xmlns:a="http://schemas.openxmlformats.org/drawingml/2006/main">
+              <a:graphicData uri="http://schemas.openxmlformats.org/drawingml/2006/picture">
+                <pic:pic xmlns:pic="http://schemas.openxmlformats.org/drawingml/2006/picture">
+                  <pic:nvPicPr>
+                    <pic:cNvPr id="1" name="Imagen 1"/>
+                    <pic:cNvPicPr/>
+                  </pic:nvPicPr>
+                  <pic:blipFill>
+                    <a:blip r:embed="rId13" cstate="print">
+                      <a:extLst>
+                        <a:ext uri="{28A0092B-C50C-407E-A947-70E740481C1C}">
+                          <a14:useLocalDpi xmlns:a14="http://schemas.microsoft.com/office/drawing/2010/main" val="0"/>
+                        </a:ext>
+                      </a:extLst>
+                    </a:blip>
+                    <a:stretch>
+                      <a:fillRect/>
+                    </a:stretch>
+                  </pic:blipFill>
+                  <pic:spPr>
+                    <a:xfrm>
+                      <a:off x="0" y="0"/>
+                      <a:ext cx="2131920" cy="3045600"/>
+                    </a:xfrm>
+                    <a:prstGeom prst="rect">
+                      <a:avLst/>
+                    </a:prstGeom>
+                  </pic:spPr>
+                </pic:pic>
+              </a:graphicData>
+            </a:graphic>
+          </wp:inline>
+        </w:drawing>
+      </w:r>
+      <w:r>
+        <w:tab/>
+      </w:r>
+      <w:r>
+        <w:tab/>
+      </w:r>
+      <w:r>
+        <w:rPr>
+          <w:noProof/>
+        </w:rPr>
+        <w:drawing>
+          <wp:inline distT="0" distB="0" distL="0" distR="0" wp14:anchorId="673E6FDF" wp14:editId="52C72F76">
+            <wp:extent cx="2133600" cy="3048000"/>
+            <wp:effectExtent l="0" t="0" r="0" b="0"/>
+            <wp:docPr id="2" name="Imagen 2"/>
+            <wp:cNvGraphicFramePr>
+              <a:graphicFrameLocks xmlns:a="http://schemas.openxmlformats.org/drawingml/2006/main" noChangeAspect="1"/>
+            </wp:cNvGraphicFramePr>
+            <a:graphic xmlns:a="http://schemas.openxmlformats.org/drawingml/2006/main">
+              <a:graphicData uri="http://schemas.openxmlformats.org/drawingml/2006/picture">
+                <pic:pic xmlns:pic="http://schemas.openxmlformats.org/drawingml/2006/picture">
+                  <pic:nvPicPr>
+                    <pic:cNvPr id="2" name="Imagen 2"/>
+                    <pic:cNvPicPr/>
+                  </pic:nvPicPr>
+                  <pic:blipFill>
+                    <a:blip r:embed="rId14" cstate="print">
+                      <a:extLst>
+                        <a:ext uri="{28A0092B-C50C-407E-A947-70E740481C1C}">
+                          <a14:useLocalDpi xmlns:a14="http://schemas.microsoft.com/office/drawing/2010/main" val="0"/>
+                        </a:ext>
+                      </a:extLst>
+                    </a:blip>
+                    <a:stretch>
+                      <a:fillRect/>
+                    </a:stretch>
+                  </pic:blipFill>
+                  <pic:spPr>
+                    <a:xfrm>
+                      <a:off x="0" y="0"/>
+                      <a:ext cx="2133600" cy="3048000"/>
+                    </a:xfrm>
+                    <a:prstGeom prst="rect">
+                      <a:avLst/>
+                    </a:prstGeom>
+                  </pic:spPr>
+                </pic:pic>
+              </a:graphicData>
+            </a:graphic>
+          </wp:inline>
+        </w:drawing>
+      </w:r>
+    </w:p>
+    <w:p>
+      <w:pPr>
+        <w:spacing w:after="240"/>
+        <w:jc w:val="center"/>
+        <w:rPr>
+          <w:rFonts w:ascii="Garamond" w:hAnsi="Garamond"/>
+          <w:sz w:val="22"/>
+          <w:szCs w:val="22"/>
+        </w:rPr>
+      </w:pPr>
+      <w:r>
+        <w:rPr>
+          <w:rFonts w:ascii="Garamond" w:hAnsi="Garamond"/>
+          <w:b/>
+          <w:bCs/>
+          <w:sz w:val="22"/>
+          <w:szCs w:val="22"/>
+        </w:rPr>
+        <w:t xml:space="preserve">Fuente: </w:t>
+      </w:r>
+      <w:r>
+        <w:rPr>
+          <w:rFonts w:ascii="Garamond" w:hAnsi="Garamond"/>
+          <w:sz w:val="22"/>
+          <w:szCs w:val="22"/>
+        </w:rPr>
+        <w:t>R Studio</w:t>
+      </w:r>
+      <w:r>
+        <w:rPr>
+          <w:rFonts w:ascii="Garamond" w:hAnsi="Garamond"/>
+          <w:sz w:val="22"/>
+          <w:szCs w:val="22"/>
+        </w:rPr>
+        <w:t xml:space="preserve"> </w:t>
+      </w:r>
+      <w:r>
+        <w:rPr>
+          <w:rFonts w:ascii="Garamond" w:hAnsi="Garamond"/>
+          <w:sz w:val="22"/>
+          <w:szCs w:val="22"/>
+        </w:rPr>
+        <w:tab/>
+      </w:r>
+      <w:r>
+        <w:rPr>
+          <w:rFonts w:ascii="Garamond" w:hAnsi="Garamond"/>
+          <w:sz w:val="22"/>
+          <w:szCs w:val="22"/>
+        </w:rPr>
+        <w:tab/>
+      </w:r>
+      <w:r>
+        <w:rPr>
+          <w:rFonts w:ascii="Garamond" w:hAnsi="Garamond"/>
+          <w:sz w:val="22"/>
+          <w:szCs w:val="22"/>
+        </w:rPr>
+        <w:tab/>
+      </w:r>
+      <w:r>
+        <w:rPr>
+          <w:rFonts w:ascii="Garamond" w:hAnsi="Garamond"/>
+          <w:sz w:val="22"/>
+          <w:szCs w:val="22"/>
+        </w:rPr>
+        <w:tab/>
+      </w:r>
+      <w:r>
+        <w:rPr>
+          <w:rFonts w:ascii="Garamond" w:hAnsi="Garamond"/>
+          <w:sz w:val="22"/>
+          <w:szCs w:val="22"/>
+        </w:rPr>
+        <w:tab/>
+      </w:r>
+      <w:r>
+        <w:rPr>
+          <w:rFonts w:ascii="Garamond" w:hAnsi="Garamond"/>
+          <w:b/>
+          <w:bCs/>
+          <w:sz w:val="22"/>
+          <w:szCs w:val="22"/>
+        </w:rPr>
+        <w:t xml:space="preserve">Fuente: </w:t>
+      </w:r>
+      <w:r>
+        <w:rPr>
+          <w:rFonts w:ascii="Garamond" w:hAnsi="Garamond"/>
+          <w:sz w:val="22"/>
+          <w:szCs w:val="22"/>
+        </w:rPr>
+        <w:t xml:space="preserve">R Studio </w:t>
+      </w:r>
+    </w:p>
+    <w:p/>
+    <w:p>
+      <w:pPr>
         <w:pStyle w:val="Prrafodelista"/>
         <w:numPr>
           <w:ilvl w:val="0"/>
@@ -2175,23 +2885,7 @@
           <w:b/>
           <w:bCs/>
         </w:rPr>
-        <w:t>Conclusi</w:t>
-      </w:r>
-      <w:r>
-        <w:rPr>
-          <w:rFonts w:ascii="Garamond" w:hAnsi="Garamond"/>
-          <w:b/>
-          <w:bCs/>
-        </w:rPr>
-        <w:t>ón</w:t>
-      </w:r>
-      <w:r>
-        <w:rPr>
-          <w:rFonts w:ascii="Garamond" w:hAnsi="Garamond"/>
-          <w:b/>
-          <w:bCs/>
-        </w:rPr>
-        <w:t xml:space="preserve"> y recomendaciones </w:t>
+        <w:t xml:space="preserve">Modelo final </w:t>
       </w:r>
     </w:p>
     <w:p>
@@ -2215,7 +2909,23 @@
           <w:b/>
           <w:bCs/>
         </w:rPr>
-        <w:t>Anexos</w:t>
+        <w:t>Conclusi</w:t>
+      </w:r>
+      <w:r>
+        <w:rPr>
+          <w:rFonts w:ascii="Garamond" w:hAnsi="Garamond"/>
+          <w:b/>
+          <w:bCs/>
+        </w:rPr>
+        <w:t>ón</w:t>
+      </w:r>
+      <w:r>
+        <w:rPr>
+          <w:rFonts w:ascii="Garamond" w:hAnsi="Garamond"/>
+          <w:b/>
+          <w:bCs/>
+        </w:rPr>
+        <w:t xml:space="preserve"> y recomendaciones </w:t>
       </w:r>
     </w:p>
     <w:p>
@@ -2244,6 +2954,16 @@
     </w:p>
     <w:p>
       <w:pPr>
+        <w:spacing w:line="276" w:lineRule="auto"/>
+        <w:rPr>
+          <w:rFonts w:ascii="Garamond" w:hAnsi="Garamond"/>
+          <w:b/>
+          <w:bCs/>
+        </w:rPr>
+      </w:pPr>
+    </w:p>
+    <w:p>
+      <w:pPr>
         <w:spacing w:after="120" w:line="276" w:lineRule="auto"/>
         <w:ind w:left="567" w:hanging="567"/>
         <w:jc w:val="both"/>
@@ -2259,7 +2979,6 @@
           <w:color w:val="000000" w:themeColor="text1"/>
           <w:lang w:val="es-CO"/>
         </w:rPr>
-        <w:lastRenderedPageBreak/>
         <w:t>Camacol.</w:t>
       </w:r>
       <w:r>
@@ -2286,7 +3005,7 @@
         </w:rPr>
         <w:t xml:space="preserve">. Recuperado: </w:t>
       </w:r>
-      <w:hyperlink r:id="rId11" w:history="1">
+      <w:hyperlink r:id="rId15" w:anchor=":~:text=El%20primer%20semestre%20del%202022,lo%20revelan%20cifras%20de%20%23CoordenadaUrbana" w:history="1">
         <w:r>
           <w:rPr>
             <w:rStyle w:val="Hipervnculo"/>
@@ -2340,17 +3059,9 @@
           <w:color w:val="000000" w:themeColor="text1"/>
           <w:lang w:val="es-CO"/>
         </w:rPr>
-        <w:t>., (s.f.). Guía de barrio Chapinero en Bogotá. Recuperado de:</w:t>
-      </w:r>
-      <w:r>
-        <w:rPr>
-          <w:rFonts w:ascii="Garamond" w:hAnsi="Garamond"/>
-          <w:color w:val="000000" w:themeColor="text1"/>
-          <w:lang w:val="es-CO"/>
-        </w:rPr>
-        <w:t xml:space="preserve"> </w:t>
-      </w:r>
-      <w:hyperlink r:id="rId12" w:history="1">
+        <w:t xml:space="preserve">., (s.f.). Guía de barrio Chapinero en Bogotá. Recuperado de: </w:t>
+      </w:r>
+      <w:hyperlink r:id="rId16" w:history="1">
         <w:r>
           <w:rPr>
             <w:rStyle w:val="Hipervnculo"/>
@@ -2526,7 +3237,7 @@
         </w:rPr>
         <w:t xml:space="preserve">., (2021). ¿Por qué vivir en Chapinero? Recuperado de: </w:t>
       </w:r>
-      <w:hyperlink r:id="rId13" w:history="1">
+      <w:hyperlink r:id="rId17" w:history="1">
         <w:r>
           <w:rPr>
             <w:rStyle w:val="Hipervnculo"/>
@@ -2600,6 +3311,7 @@
           <w:color w:val="000000" w:themeColor="text1"/>
           <w:lang w:val="es-CO"/>
         </w:rPr>
+        <w:lastRenderedPageBreak/>
         <w:t>Semana.</w:t>
       </w:r>
       <w:r>
@@ -2626,7 +3338,7 @@
         </w:rPr>
         <w:t xml:space="preserve">. Recuperado: </w:t>
       </w:r>
-      <w:hyperlink r:id="rId14" w:history="1">
+      <w:hyperlink r:id="rId18" w:history="1">
         <w:r>
           <w:rPr>
             <w:rStyle w:val="Hipervnculo"/>
@@ -2666,7 +3378,7 @@
       </w:r>
     </w:p>
     <w:sectPr>
-      <w:headerReference w:type="default" r:id="rId15"/>
+      <w:headerReference w:type="default" r:id="rId19"/>
       <w:pgSz w:w="12240" w:h="15840"/>
       <w:pgMar w:top="1417" w:right="1701" w:bottom="1417" w:left="1701" w:header="708" w:footer="708" w:gutter="0"/>
       <w:cols w:space="708"/>
@@ -5277,6 +5989,11 @@
       <w:lang w:val="es-ES_tradnl"/>
     </w:rPr>
   </w:style>
+  <w:style w:type="character" w:customStyle="1" w:styleId="gtcolumnspanner2">
+    <w:name w:val="gt_column_spanner2"/>
+    <w:basedOn w:val="Fuentedeprrafopredeter"/>
+    <w:rsid w:val="003B23EC"/>
+  </w:style>
 </w:styles>
 </file>
 

</xml_diff>